<commit_message>
Fixed README.md stats and docx preparation for all Renaissance - JDK 21 - Z GC tests
</commit_message>
<xml_diff>
--- a/Java/log-intermed-prep/Renaissance/JDK21/ZGC/docs/benchSuite-renaissance_gc-zGC_app-akka-uct_heap-1G.docx
+++ b/Java/log-intermed-prep/Renaissance/JDK21/ZGC/docs/benchSuite-renaissance_gc-zGC_app-akka-uct_heap-1G.docx
@@ -21,24 +21,198 @@
                 <w:rFonts w:ascii="Times New Roman" w:hAnsi="Times New Roman"/>
                 <w:sz w:val="22"/>
               </w:rPr>
-              <w:t>13</w:t>
-              <w:tab/>
-              <w:t>0.00142</w:t>
-              <w:tab/>
-              <w:t>0.38701</w:t>
-              <w:tab/>
-              <w:t>0.14784</w:t>
-              <w:tab/>
-              <w:t>0.13427</w:t>
-              <w:tab/>
-              <w:t>0.04609</w:t>
-              <w:tab/>
-              <w:t>0.08891</w:t>
-              <w:tab/>
-              <w:t>0.23576</w:t>
-              <w:tab/>
-              <w:t>1.92192</w:t>
-              <w:tab/>
+              <w:t>0M</w:t>
+            </w:r>
+          </w:p>
+        </w:tc>
+      </w:tr>
+      <w:tr>
+        <w:tc>
+          <w:tcPr>
+            <w:tcW w:type="dxa" w:w="8640"/>
+          </w:tcPr>
+          <w:p>
+            <w:r>
+              <w:rPr>
+                <w:rFonts w:ascii="Times New Roman" w:hAnsi="Times New Roman"/>
+                <w:sz w:val="22"/>
+              </w:rPr>
+              <w:t>0M</w:t>
+            </w:r>
+          </w:p>
+        </w:tc>
+      </w:tr>
+      <w:tr>
+        <w:tc>
+          <w:tcPr>
+            <w:tcW w:type="dxa" w:w="8640"/>
+          </w:tcPr>
+          <w:p>
+            <w:r>
+              <w:rPr>
+                <w:rFonts w:ascii="Times New Roman" w:hAnsi="Times New Roman"/>
+                <w:sz w:val="22"/>
+              </w:rPr>
+              <w:t>0M</w:t>
+            </w:r>
+          </w:p>
+        </w:tc>
+      </w:tr>
+      <w:tr>
+        <w:tc>
+          <w:tcPr>
+            <w:tcW w:type="dxa" w:w="8640"/>
+          </w:tcPr>
+          <w:p>
+            <w:r>
+              <w:rPr>
+                <w:rFonts w:ascii="Times New Roman" w:hAnsi="Times New Roman"/>
+                <w:sz w:val="22"/>
+              </w:rPr>
+              <w:t>77453</w:t>
+            </w:r>
+          </w:p>
+        </w:tc>
+      </w:tr>
+      <w:tr>
+        <w:tc>
+          <w:tcPr>
+            <w:tcW w:type="dxa" w:w="8640"/>
+          </w:tcPr>
+          <w:p>
+            <w:r>
+              <w:rPr>
+                <w:rFonts w:ascii="Times New Roman" w:hAnsi="Times New Roman"/>
+                <w:sz w:val="22"/>
+              </w:rPr>
+              <w:t>0.00000</w:t>
+            </w:r>
+          </w:p>
+        </w:tc>
+      </w:tr>
+      <w:tr>
+        <w:tc>
+          <w:tcPr>
+            <w:tcW w:type="dxa" w:w="8640"/>
+          </w:tcPr>
+          <w:p>
+            <w:r>
+              <w:rPr>
+                <w:rFonts w:ascii="Times New Roman" w:hAnsi="Times New Roman"/>
+                <w:sz w:val="22"/>
+              </w:rPr>
+              <w:t>0.86521</w:t>
+            </w:r>
+          </w:p>
+        </w:tc>
+      </w:tr>
+      <w:tr>
+        <w:tc>
+          <w:tcPr>
+            <w:tcW w:type="dxa" w:w="8640"/>
+          </w:tcPr>
+          <w:p>
+            <w:r>
+              <w:rPr>
+                <w:rFonts w:ascii="Times New Roman" w:hAnsi="Times New Roman"/>
+                <w:sz w:val="22"/>
+              </w:rPr>
+              <w:t>0.13480</w:t>
+            </w:r>
+          </w:p>
+        </w:tc>
+      </w:tr>
+      <w:tr>
+        <w:tc>
+          <w:tcPr>
+            <w:tcW w:type="dxa" w:w="8640"/>
+          </w:tcPr>
+          <w:p>
+            <w:r>
+              <w:rPr>
+                <w:rFonts w:ascii="Times New Roman" w:hAnsi="Times New Roman"/>
+                <w:sz w:val="22"/>
+              </w:rPr>
+              <w:t>0.11647</w:t>
+            </w:r>
+          </w:p>
+        </w:tc>
+      </w:tr>
+      <w:tr>
+        <w:tc>
+          <w:tcPr>
+            <w:tcW w:type="dxa" w:w="8640"/>
+          </w:tcPr>
+          <w:p>
+            <w:r>
+              <w:rPr>
+                <w:rFonts w:ascii="Times New Roman" w:hAnsi="Times New Roman"/>
+                <w:sz w:val="22"/>
+              </w:rPr>
+              <w:t>0.16141</w:t>
+            </w:r>
+          </w:p>
+        </w:tc>
+      </w:tr>
+      <w:tr>
+        <w:tc>
+          <w:tcPr>
+            <w:tcW w:type="dxa" w:w="8640"/>
+          </w:tcPr>
+          <w:p>
+            <w:r>
+              <w:rPr>
+                <w:rFonts w:ascii="Times New Roman" w:hAnsi="Times New Roman"/>
+                <w:sz w:val="22"/>
+              </w:rPr>
+              <w:t>0.36290</w:t>
+            </w:r>
+          </w:p>
+        </w:tc>
+      </w:tr>
+      <w:tr>
+        <w:tc>
+          <w:tcPr>
+            <w:tcW w:type="dxa" w:w="8640"/>
+          </w:tcPr>
+          <w:p>
+            <w:r>
+              <w:rPr>
+                <w:rFonts w:ascii="Times New Roman" w:hAnsi="Times New Roman"/>
+                <w:sz w:val="22"/>
+              </w:rPr>
+              <w:t>0.65562</w:t>
+            </w:r>
+          </w:p>
+        </w:tc>
+      </w:tr>
+      <w:tr>
+        <w:tc>
+          <w:tcPr>
+            <w:tcW w:type="dxa" w:w="8640"/>
+          </w:tcPr>
+          <w:p>
+            <w:r>
+              <w:rPr>
+                <w:rFonts w:ascii="Times New Roman" w:hAnsi="Times New Roman"/>
+                <w:sz w:val="22"/>
+              </w:rPr>
+              <w:t>14389.95156</w:t>
+            </w:r>
+          </w:p>
+        </w:tc>
+      </w:tr>
+      <w:tr>
+        <w:tc>
+          <w:tcPr>
+            <w:tcW w:type="dxa" w:w="8640"/>
+          </w:tcPr>
+          <w:p>
+            <w:r>
+              <w:rPr>
+                <w:rFonts w:ascii="Times New Roman" w:hAnsi="Times New Roman"/>
+                <w:sz w:val="22"/>
+              </w:rPr>
               <w:t>100.0</w:t>
             </w:r>
           </w:p>
@@ -55,25 +229,7 @@
                 <w:rFonts w:ascii="Times New Roman" w:hAnsi="Times New Roman"/>
                 <w:sz w:val="22"/>
               </w:rPr>
-              <w:t>3365</w:t>
-              <w:tab/>
-              <w:t>0.00005</w:t>
-              <w:tab/>
-              <w:t>0.84764</w:t>
-              <w:tab/>
-              <w:t>0.26774</w:t>
-              <w:tab/>
-              <w:t>0.25532</w:t>
-              <w:tab/>
-              <w:t>0.03165</w:t>
-              <w:tab/>
-              <w:t>0.16270</w:t>
-              <w:tab/>
-              <w:t>0.49788</w:t>
-              <w:tab/>
-              <w:t>900.93310</w:t>
-              <w:tab/>
-              <w:t>100.0</w:t>
+              <w:t>0</w:t>
             </w:r>
           </w:p>
         </w:tc>
@@ -89,25 +245,295 @@
                 <w:rFonts w:ascii="Times New Roman" w:hAnsi="Times New Roman"/>
                 <w:sz w:val="22"/>
               </w:rPr>
-              <w:t>3403</w:t>
-              <w:tab/>
-              <w:t>0.00003</w:t>
-              <w:tab/>
-              <w:t>0.84653</w:t>
-              <w:tab/>
-              <w:t>0.26413</w:t>
-              <w:tab/>
-              <w:t>0.25516</w:t>
-              <w:tab/>
-              <w:t>0.02800</w:t>
-              <w:tab/>
-              <w:t>0.15339</w:t>
-              <w:tab/>
-              <w:t>0.49583</w:t>
-              <w:tab/>
-              <w:t>898.84906</w:t>
-              <w:tab/>
-              <w:t>100.0</w:t>
+              <w:t>0.00000</w:t>
+            </w:r>
+          </w:p>
+        </w:tc>
+      </w:tr>
+      <w:tr>
+        <w:tc>
+          <w:tcPr>
+            <w:tcW w:type="dxa" w:w="8640"/>
+          </w:tcPr>
+          <w:p>
+            <w:r>
+              <w:rPr>
+                <w:rFonts w:ascii="Times New Roman" w:hAnsi="Times New Roman"/>
+                <w:sz w:val="22"/>
+              </w:rPr>
+              <w:t>0.00000</w:t>
+            </w:r>
+          </w:p>
+        </w:tc>
+      </w:tr>
+      <w:tr>
+        <w:tc>
+          <w:tcPr>
+            <w:tcW w:type="dxa" w:w="8640"/>
+          </w:tcPr>
+          <w:p>
+            <w:r>
+              <w:rPr>
+                <w:rFonts w:ascii="Times New Roman" w:hAnsi="Times New Roman"/>
+                <w:sz w:val="22"/>
+              </w:rPr>
+              <w:t>0.00000</w:t>
+            </w:r>
+          </w:p>
+        </w:tc>
+      </w:tr>
+      <w:tr>
+        <w:tc>
+          <w:tcPr>
+            <w:tcW w:type="dxa" w:w="8640"/>
+          </w:tcPr>
+          <w:p>
+            <w:r>
+              <w:rPr>
+                <w:rFonts w:ascii="Times New Roman" w:hAnsi="Times New Roman"/>
+                <w:sz w:val="22"/>
+              </w:rPr>
+              <w:t>0.00000</w:t>
+            </w:r>
+          </w:p>
+        </w:tc>
+      </w:tr>
+      <w:tr>
+        <w:tc>
+          <w:tcPr>
+            <w:tcW w:type="dxa" w:w="8640"/>
+          </w:tcPr>
+          <w:p>
+            <w:r>
+              <w:rPr>
+                <w:rFonts w:ascii="Times New Roman" w:hAnsi="Times New Roman"/>
+                <w:sz w:val="22"/>
+              </w:rPr>
+              <w:t>0.00000</w:t>
+            </w:r>
+          </w:p>
+        </w:tc>
+      </w:tr>
+      <w:tr>
+        <w:tc>
+          <w:tcPr>
+            <w:tcW w:type="dxa" w:w="8640"/>
+          </w:tcPr>
+          <w:p>
+            <w:r>
+              <w:rPr>
+                <w:rFonts w:ascii="Times New Roman" w:hAnsi="Times New Roman"/>
+                <w:sz w:val="22"/>
+              </w:rPr>
+              <w:t>0.00000</w:t>
+            </w:r>
+          </w:p>
+        </w:tc>
+      </w:tr>
+      <w:tr>
+        <w:tc>
+          <w:tcPr>
+            <w:tcW w:type="dxa" w:w="8640"/>
+          </w:tcPr>
+          <w:p>
+            <w:r>
+              <w:rPr>
+                <w:rFonts w:ascii="Times New Roman" w:hAnsi="Times New Roman"/>
+                <w:sz w:val="22"/>
+              </w:rPr>
+              <w:t>0.00000</w:t>
+            </w:r>
+          </w:p>
+        </w:tc>
+      </w:tr>
+      <w:tr>
+        <w:tc>
+          <w:tcPr>
+            <w:tcW w:type="dxa" w:w="8640"/>
+          </w:tcPr>
+          <w:p>
+            <w:r>
+              <w:rPr>
+                <w:rFonts w:ascii="Times New Roman" w:hAnsi="Times New Roman"/>
+                <w:sz w:val="22"/>
+              </w:rPr>
+              <w:t>0.00000</w:t>
+            </w:r>
+          </w:p>
+        </w:tc>
+      </w:tr>
+      <w:tr>
+        <w:tc>
+          <w:tcPr>
+            <w:tcW w:type="dxa" w:w="8640"/>
+          </w:tcPr>
+          <w:p>
+            <w:r>
+              <w:rPr>
+                <w:rFonts w:ascii="Times New Roman" w:hAnsi="Times New Roman"/>
+                <w:sz w:val="22"/>
+              </w:rPr>
+              <w:t>0.0</w:t>
+            </w:r>
+          </w:p>
+        </w:tc>
+      </w:tr>
+      <w:tr>
+        <w:tc>
+          <w:tcPr>
+            <w:tcW w:type="dxa" w:w="8640"/>
+          </w:tcPr>
+          <w:p>
+            <w:r>
+              <w:rPr>
+                <w:rFonts w:ascii="Times New Roman" w:hAnsi="Times New Roman"/>
+                <w:sz w:val="22"/>
+              </w:rPr>
+              <w:t>0</w:t>
+            </w:r>
+          </w:p>
+        </w:tc>
+      </w:tr>
+      <w:tr>
+        <w:tc>
+          <w:tcPr>
+            <w:tcW w:type="dxa" w:w="8640"/>
+          </w:tcPr>
+          <w:p>
+            <w:r>
+              <w:rPr>
+                <w:rFonts w:ascii="Times New Roman" w:hAnsi="Times New Roman"/>
+                <w:sz w:val="22"/>
+              </w:rPr>
+              <w:t>0.00000</w:t>
+            </w:r>
+          </w:p>
+        </w:tc>
+      </w:tr>
+      <w:tr>
+        <w:tc>
+          <w:tcPr>
+            <w:tcW w:type="dxa" w:w="8640"/>
+          </w:tcPr>
+          <w:p>
+            <w:r>
+              <w:rPr>
+                <w:rFonts w:ascii="Times New Roman" w:hAnsi="Times New Roman"/>
+                <w:sz w:val="22"/>
+              </w:rPr>
+              <w:t>0.00000</w:t>
+            </w:r>
+          </w:p>
+        </w:tc>
+      </w:tr>
+      <w:tr>
+        <w:tc>
+          <w:tcPr>
+            <w:tcW w:type="dxa" w:w="8640"/>
+          </w:tcPr>
+          <w:p>
+            <w:r>
+              <w:rPr>
+                <w:rFonts w:ascii="Times New Roman" w:hAnsi="Times New Roman"/>
+                <w:sz w:val="22"/>
+              </w:rPr>
+              <w:t>0.00000</w:t>
+            </w:r>
+          </w:p>
+        </w:tc>
+      </w:tr>
+      <w:tr>
+        <w:tc>
+          <w:tcPr>
+            <w:tcW w:type="dxa" w:w="8640"/>
+          </w:tcPr>
+          <w:p>
+            <w:r>
+              <w:rPr>
+                <w:rFonts w:ascii="Times New Roman" w:hAnsi="Times New Roman"/>
+                <w:sz w:val="22"/>
+              </w:rPr>
+              <w:t>0.00000</w:t>
+            </w:r>
+          </w:p>
+        </w:tc>
+      </w:tr>
+      <w:tr>
+        <w:tc>
+          <w:tcPr>
+            <w:tcW w:type="dxa" w:w="8640"/>
+          </w:tcPr>
+          <w:p>
+            <w:r>
+              <w:rPr>
+                <w:rFonts w:ascii="Times New Roman" w:hAnsi="Times New Roman"/>
+                <w:sz w:val="22"/>
+              </w:rPr>
+              <w:t>0.00000</w:t>
+            </w:r>
+          </w:p>
+        </w:tc>
+      </w:tr>
+      <w:tr>
+        <w:tc>
+          <w:tcPr>
+            <w:tcW w:type="dxa" w:w="8640"/>
+          </w:tcPr>
+          <w:p>
+            <w:r>
+              <w:rPr>
+                <w:rFonts w:ascii="Times New Roman" w:hAnsi="Times New Roman"/>
+                <w:sz w:val="22"/>
+              </w:rPr>
+              <w:t>0.00000</w:t>
+            </w:r>
+          </w:p>
+        </w:tc>
+      </w:tr>
+      <w:tr>
+        <w:tc>
+          <w:tcPr>
+            <w:tcW w:type="dxa" w:w="8640"/>
+          </w:tcPr>
+          <w:p>
+            <w:r>
+              <w:rPr>
+                <w:rFonts w:ascii="Times New Roman" w:hAnsi="Times New Roman"/>
+                <w:sz w:val="22"/>
+              </w:rPr>
+              <w:t>0.00000</w:t>
+            </w:r>
+          </w:p>
+        </w:tc>
+      </w:tr>
+      <w:tr>
+        <w:tc>
+          <w:tcPr>
+            <w:tcW w:type="dxa" w:w="8640"/>
+          </w:tcPr>
+          <w:p>
+            <w:r>
+              <w:rPr>
+                <w:rFonts w:ascii="Times New Roman" w:hAnsi="Times New Roman"/>
+                <w:sz w:val="22"/>
+              </w:rPr>
+              <w:t>0.00000</w:t>
+            </w:r>
+          </w:p>
+        </w:tc>
+      </w:tr>
+      <w:tr>
+        <w:tc>
+          <w:tcPr>
+            <w:tcW w:type="dxa" w:w="8640"/>
+          </w:tcPr>
+          <w:p>
+            <w:r>
+              <w:rPr>
+                <w:rFonts w:ascii="Times New Roman" w:hAnsi="Times New Roman"/>
+                <w:sz w:val="22"/>
+              </w:rPr>
+              <w:t>0.0</w:t>
             </w:r>
           </w:p>
         </w:tc>
@@ -283,26 +709,7 @@
                 <w:rFonts w:ascii="Times New Roman" w:hAnsi="Times New Roman"/>
                 <w:sz w:val="22"/>
               </w:rPr>
-              <w:t>0</w:t>
-              <w:tab/>
-              <w:t>0</w:t>
-              <w:tab/>
-              <w:t>0</w:t>
-              <w:tab/>
-              <w:t>0</w:t>
-              <w:tab/>
-              <w:t>0</w:t>
-              <w:tab/>
-              <w:t>0</w:t>
-              <w:tab/>
-              <w:t>0</w:t>
-              <w:tab/>
-              <w:t>0</w:t>
-              <w:tab/>
-              <w:t>0</w:t>
-              <w:tab/>
-              <w:t>0</w:t>
-              <w:tab/>
+              <w:t>-532.19</w:t>
             </w:r>
           </w:p>
         </w:tc>
@@ -318,6 +725,7 @@
                 <w:rFonts w:ascii="Times New Roman" w:hAnsi="Times New Roman"/>
                 <w:sz w:val="22"/>
               </w:rPr>
+              <w:t>14389.95</w:t>
             </w:r>
           </w:p>
         </w:tc>
@@ -333,26 +741,7 @@
                 <w:rFonts w:ascii="Times New Roman" w:hAnsi="Times New Roman"/>
                 <w:sz w:val="22"/>
               </w:rPr>
-              <w:t>0</w:t>
-              <w:tab/>
-              <w:t>0</w:t>
-              <w:tab/>
-              <w:t>0</w:t>
-              <w:tab/>
-              <w:t>0</w:t>
-              <w:tab/>
-              <w:t>0</w:t>
-              <w:tab/>
-              <w:t>0</w:t>
-              <w:tab/>
-              <w:t>0</w:t>
-              <w:tab/>
-              <w:t>0</w:t>
-              <w:tab/>
-              <w:t>0</w:t>
-              <w:tab/>
-              <w:t>0</w:t>
-              <w:tab/>
+              <w:t>2276</w:t>
             </w:r>
           </w:p>
         </w:tc>

</xml_diff>